<commit_message>
Se añadio el apartado para descargar los datos de una plantilla
</commit_message>
<xml_diff>
--- a/backend/src/main/resources/templates/TicketPlantilla.docx
+++ b/backend/src/main/resources/templates/TicketPlantilla.docx
@@ -408,6 +408,7 @@
               <w:rPr>
                 <w:rFonts w:eastAsia="Trebuchet MS" w:cs="Trebuchet MS"/>
                 <w:szCs w:val="16"/>
+                <w:u w:val="single"/>
               </w:rPr>
             </w:pPr>
             <w:r>
@@ -531,6 +532,9 @@
         <w:tc>
           <w:tcPr>
             <w:tcW w:w="2890" w:type="dxa"/>
+            <w:tcBorders>
+              <w:bottom w:val="single" w:sz="4" w:space="0" w:color="auto"/>
+            </w:tcBorders>
           </w:tcPr>
           <w:p>
             <w:pPr>
@@ -548,6 +552,9 @@
         <w:tc>
           <w:tcPr>
             <w:tcW w:w="7893" w:type="dxa"/>
+            <w:tcBorders>
+              <w:bottom w:val="single" w:sz="4" w:space="0" w:color="auto"/>
+            </w:tcBorders>
           </w:tcPr>
           <w:p>
             <w:pPr>
@@ -565,16 +572,23 @@
         </w:trPr>
         <w:tc>
           <w:tcPr>
-            <w:tcW w:w="2890" w:type="dxa"/>
-            <w:tcBorders>
-              <w:top w:val="single" w:sz="4" w:space="0" w:color="000000"/>
-              <w:left w:val="single" w:sz="4" w:space="0" w:color="000000"/>
-              <w:bottom w:val="single" w:sz="4" w:space="0" w:color="000000"/>
-            </w:tcBorders>
-          </w:tcPr>
-          <w:p>
-            <w:pPr>
-              <w:pStyle w:val="TableContents"/>
+            <w:tcW w:w="10783" w:type="dxa"/>
+            <w:gridSpan w:val="2"/>
+            <w:tcBorders>
+              <w:top w:val="single" w:sz="4" w:space="0" w:color="auto"/>
+              <w:left w:val="single" w:sz="4" w:space="0" w:color="auto"/>
+              <w:bottom w:val="single" w:sz="4" w:space="0" w:color="auto"/>
+              <w:right w:val="single" w:sz="4" w:space="0" w:color="auto"/>
+            </w:tcBorders>
+          </w:tcPr>
+          <w:p>
+            <w:pPr>
+              <w:rPr>
+                <w:rFonts w:eastAsia="Trebuchet MS" w:cs="Trebuchet MS"/>
+                <w:szCs w:val="16"/>
+              </w:rPr>
+            </w:pPr>
+            <w:r>
               <w:rPr>
                 <w:b/>
                 <w:bCs/>
@@ -582,7 +596,8 @@
                 <w:szCs w:val="16"/>
                 <w:lang w:val="es-MX"/>
               </w:rPr>
-            </w:pPr>
+              <w:t xml:space="preserve">EQUIPO QUE </w:t>
+            </w:r>
             <w:r>
               <w:rPr>
                 <w:b/>
@@ -591,26 +606,8 @@
                 <w:szCs w:val="16"/>
                 <w:lang w:val="es-MX"/>
               </w:rPr>
-              <w:t>EQUIPO QUE SALE</w:t>
-            </w:r>
-          </w:p>
-        </w:tc>
-        <w:tc>
-          <w:tcPr>
-            <w:tcW w:w="7893" w:type="dxa"/>
-            <w:tcBorders>
-              <w:top w:val="single" w:sz="4" w:space="0" w:color="000000"/>
-              <w:bottom w:val="single" w:sz="4" w:space="0" w:color="000000"/>
-              <w:right w:val="single" w:sz="4" w:space="0" w:color="000000"/>
-            </w:tcBorders>
-          </w:tcPr>
-          <w:p>
-            <w:pPr>
-              <w:rPr>
-                <w:rFonts w:eastAsia="Trebuchet MS" w:cs="Trebuchet MS"/>
-                <w:szCs w:val="16"/>
-              </w:rPr>
-            </w:pPr>
+              <w:t>SALE</w:t>
+            </w:r>
           </w:p>
         </w:tc>
       </w:tr>
@@ -622,8 +619,10 @@
           <w:tcPr>
             <w:tcW w:w="2890" w:type="dxa"/>
             <w:tcBorders>
-              <w:left w:val="single" w:sz="4" w:space="0" w:color="000000"/>
-              <w:bottom w:val="single" w:sz="4" w:space="0" w:color="000000"/>
+              <w:top w:val="single" w:sz="4" w:space="0" w:color="auto"/>
+              <w:left w:val="single" w:sz="4" w:space="0" w:color="auto"/>
+              <w:bottom w:val="single" w:sz="4" w:space="0" w:color="auto"/>
+              <w:right w:val="single" w:sz="4" w:space="0" w:color="auto"/>
             </w:tcBorders>
           </w:tcPr>
           <w:p>
@@ -651,9 +650,10 @@
           <w:tcPr>
             <w:tcW w:w="7893" w:type="dxa"/>
             <w:tcBorders>
-              <w:left w:val="single" w:sz="4" w:space="0" w:color="000000"/>
-              <w:bottom w:val="single" w:sz="4" w:space="0" w:color="000000"/>
-              <w:right w:val="single" w:sz="4" w:space="0" w:color="000000"/>
+              <w:top w:val="single" w:sz="4" w:space="0" w:color="auto"/>
+              <w:left w:val="single" w:sz="4" w:space="0" w:color="auto"/>
+              <w:bottom w:val="single" w:sz="4" w:space="0" w:color="auto"/>
+              <w:right w:val="single" w:sz="4" w:space="0" w:color="auto"/>
             </w:tcBorders>
           </w:tcPr>
           <w:p>
@@ -698,8 +698,10 @@
           <w:tcPr>
             <w:tcW w:w="2890" w:type="dxa"/>
             <w:tcBorders>
-              <w:left w:val="single" w:sz="4" w:space="0" w:color="000000"/>
-              <w:bottom w:val="single" w:sz="4" w:space="0" w:color="000000"/>
+              <w:top w:val="single" w:sz="4" w:space="0" w:color="auto"/>
+              <w:left w:val="single" w:sz="4" w:space="0" w:color="auto"/>
+              <w:bottom w:val="single" w:sz="4" w:space="0" w:color="auto"/>
+              <w:right w:val="single" w:sz="4" w:space="0" w:color="auto"/>
             </w:tcBorders>
           </w:tcPr>
           <w:p>
@@ -727,9 +729,10 @@
           <w:tcPr>
             <w:tcW w:w="7893" w:type="dxa"/>
             <w:tcBorders>
-              <w:left w:val="single" w:sz="4" w:space="0" w:color="000000"/>
-              <w:bottom w:val="single" w:sz="4" w:space="0" w:color="000000"/>
-              <w:right w:val="single" w:sz="4" w:space="0" w:color="000000"/>
+              <w:top w:val="single" w:sz="4" w:space="0" w:color="auto"/>
+              <w:left w:val="single" w:sz="4" w:space="0" w:color="auto"/>
+              <w:bottom w:val="single" w:sz="4" w:space="0" w:color="auto"/>
+              <w:right w:val="single" w:sz="4" w:space="0" w:color="auto"/>
             </w:tcBorders>
           </w:tcPr>
           <w:p>
@@ -774,6 +777,7 @@
           <w:tcPr>
             <w:tcW w:w="2890" w:type="dxa"/>
             <w:tcBorders>
+              <w:top w:val="single" w:sz="4" w:space="0" w:color="auto"/>
               <w:left w:val="single" w:sz="4" w:space="0" w:color="000000"/>
               <w:bottom w:val="single" w:sz="4" w:space="0" w:color="000000"/>
             </w:tcBorders>
@@ -803,6 +807,7 @@
           <w:tcPr>
             <w:tcW w:w="7893" w:type="dxa"/>
             <w:tcBorders>
+              <w:top w:val="single" w:sz="4" w:space="0" w:color="auto"/>
               <w:left w:val="single" w:sz="4" w:space="0" w:color="000000"/>
               <w:bottom w:val="single" w:sz="4" w:space="0" w:color="000000"/>
               <w:right w:val="single" w:sz="4" w:space="0" w:color="000000"/>
@@ -1117,6 +1122,7 @@
               <w:rPr>
                 <w:rFonts w:eastAsia="Trebuchet MS" w:cs="Trebuchet MS"/>
                 <w:szCs w:val="16"/>
+                <w:u w:val="single"/>
               </w:rPr>
             </w:pPr>
             <w:r>
@@ -2837,6 +2843,9 @@
   </w:style>
   <w:style w:type="character" w:default="1" w:styleId="Fuentedeprrafopredeter">
     <w:name w:val="Default Paragraph Font"/>
+    <w:uiPriority w:val="1"/>
+    <w:semiHidden/>
+    <w:unhideWhenUsed/>
   </w:style>
   <w:style w:type="table" w:default="1" w:styleId="Tablanormal">
     <w:name w:val="Normal Table"/>
@@ -2878,7 +2887,6 @@
     <w:rPr>
       <w:color w:val="000080"/>
       <w:u w:val="single"/>
-      <w:lang/>
     </w:rPr>
   </w:style>
   <w:style w:type="paragraph" w:customStyle="1" w:styleId="Heading">
@@ -2909,8 +2917,8 @@
       <w:rFonts w:cs="Tahoma"/>
     </w:rPr>
   </w:style>
-  <w:style w:type="paragraph" w:customStyle="1" w:styleId="Caption">
-    <w:name w:val="Caption"/>
+  <w:style w:type="paragraph" w:customStyle="1" w:styleId="Descripcin1">
+    <w:name w:val="Descripción1"/>
     <w:basedOn w:val="Normal"/>
     <w:pPr>
       <w:suppressLineNumbers/>
@@ -2953,7 +2961,7 @@
   </w:style>
   <w:style w:type="paragraph" w:customStyle="1" w:styleId="Table">
     <w:name w:val="Table"/>
-    <w:basedOn w:val="Caption"/>
+    <w:basedOn w:val="Descripcin1"/>
   </w:style>
   <w:style w:type="paragraph" w:styleId="Piedepgina">
     <w:name w:val="footer"/>

</xml_diff>

<commit_message>
Se añaden las plantillas de los tipos de tickets{
</commit_message>
<xml_diff>
--- a/backend/src/main/resources/templates/TicketPlantilla.docx
+++ b/backend/src/main/resources/templates/TicketPlantilla.docx
@@ -79,23 +79,7 @@
                 <w:rFonts w:eastAsia="Trebuchet MS" w:cs="Trebuchet MS"/>
                 <w:szCs w:val="16"/>
               </w:rPr>
-              <w:t>${</w:t>
-            </w:r>
-            <w:proofErr w:type="spellStart"/>
-            <w:r>
-              <w:rPr>
-                <w:rFonts w:eastAsia="Trebuchet MS" w:cs="Trebuchet MS"/>
-                <w:szCs w:val="16"/>
-              </w:rPr>
-              <w:t>resolucion</w:t>
-            </w:r>
-            <w:proofErr w:type="spellEnd"/>
-            <w:r>
-              <w:rPr>
-                <w:rFonts w:eastAsia="Trebuchet MS" w:cs="Trebuchet MS"/>
-                <w:szCs w:val="16"/>
-              </w:rPr>
-              <w:t>}</w:t>
+              <w:t>${resolucion}</w:t>
             </w:r>
           </w:p>
         </w:tc>
@@ -231,7 +215,6 @@
               </w:rPr>
               <w:t>${</w:t>
             </w:r>
-            <w:proofErr w:type="spellStart"/>
             <w:r>
               <w:rPr>
                 <w:rFonts w:eastAsia="Trebuchet MS" w:cs="Trebuchet MS"/>
@@ -240,7 +223,6 @@
               </w:rPr>
               <w:t>nombreDeEss</w:t>
             </w:r>
-            <w:proofErr w:type="spellEnd"/>
             <w:r>
               <w:rPr>
                 <w:rFonts w:eastAsia="Trebuchet MS" w:cs="Trebuchet MS"/>
@@ -302,7 +284,6 @@
               </w:rPr>
               <w:t>${</w:t>
             </w:r>
-            <w:proofErr w:type="spellStart"/>
             <w:r>
               <w:rPr>
                 <w:rFonts w:eastAsia="Trebuchet MS" w:cs="Trebuchet MS"/>
@@ -311,7 +292,6 @@
               </w:rPr>
               <w:t>motivoDeServicio</w:t>
             </w:r>
-            <w:proofErr w:type="spellEnd"/>
             <w:r>
               <w:rPr>
                 <w:rFonts w:eastAsia="Trebuchet MS" w:cs="Trebuchet MS"/>
@@ -408,7 +388,6 @@
               <w:rPr>
                 <w:rFonts w:eastAsia="Trebuchet MS" w:cs="Trebuchet MS"/>
                 <w:szCs w:val="16"/>
-                <w:u w:val="single"/>
               </w:rPr>
             </w:pPr>
             <w:r>
@@ -418,7 +397,6 @@
               </w:rPr>
               <w:t>${</w:t>
             </w:r>
-            <w:proofErr w:type="spellStart"/>
             <w:r>
               <w:rPr>
                 <w:rFonts w:eastAsia="Trebuchet MS" w:cs="Trebuchet MS"/>
@@ -426,7 +404,6 @@
               </w:rPr>
               <w:t>motivoReal</w:t>
             </w:r>
-            <w:proofErr w:type="spellEnd"/>
             <w:r>
               <w:rPr>
                 <w:rFonts w:eastAsia="Trebuchet MS" w:cs="Trebuchet MS"/>
@@ -468,20 +445,8 @@
                 <w:szCs w:val="16"/>
                 <w:lang w:val="es-MX"/>
               </w:rPr>
-              <w:t xml:space="preserve">Observaciones </w:t>
-            </w:r>
-            <w:proofErr w:type="spellStart"/>
-            <w:r>
-              <w:rPr>
-                <w:b/>
-                <w:bCs/>
-                <w:color w:val="000000"/>
-                <w:szCs w:val="16"/>
-                <w:lang w:val="es-MX"/>
-              </w:rPr>
-              <w:t>Arjusven</w:t>
-            </w:r>
-            <w:proofErr w:type="spellEnd"/>
+              <w:t>Observaciones Arjusven</w:t>
+            </w:r>
           </w:p>
         </w:tc>
         <w:tc>
@@ -576,37 +541,28 @@
             <w:gridSpan w:val="2"/>
             <w:tcBorders>
               <w:top w:val="single" w:sz="4" w:space="0" w:color="auto"/>
-              <w:left w:val="single" w:sz="4" w:space="0" w:color="auto"/>
-              <w:bottom w:val="single" w:sz="4" w:space="0" w:color="auto"/>
-              <w:right w:val="single" w:sz="4" w:space="0" w:color="auto"/>
-            </w:tcBorders>
-          </w:tcPr>
-          <w:p>
-            <w:pPr>
-              <w:rPr>
-                <w:rFonts w:eastAsia="Trebuchet MS" w:cs="Trebuchet MS"/>
-                <w:szCs w:val="16"/>
-              </w:rPr>
-            </w:pPr>
-            <w:r>
-              <w:rPr>
-                <w:b/>
-                <w:bCs/>
-                <w:color w:val="000000"/>
-                <w:szCs w:val="16"/>
-                <w:lang w:val="es-MX"/>
-              </w:rPr>
-              <w:t xml:space="preserve">EQUIPO QUE </w:t>
-            </w:r>
-            <w:r>
-              <w:rPr>
-                <w:b/>
-                <w:bCs/>
-                <w:color w:val="000000"/>
-                <w:szCs w:val="16"/>
-                <w:lang w:val="es-MX"/>
-              </w:rPr>
-              <w:t>SALE</w:t>
+              <w:left w:val="single" w:sz="4" w:space="0" w:color="000000"/>
+              <w:bottom w:val="single" w:sz="4" w:space="0" w:color="000000"/>
+              <w:right w:val="single" w:sz="4" w:space="0" w:color="000000"/>
+            </w:tcBorders>
+          </w:tcPr>
+          <w:p>
+            <w:pPr>
+              <w:rPr>
+                <w:rFonts w:eastAsia="Trebuchet MS" w:cs="Trebuchet MS"/>
+                <w:b/>
+                <w:bCs/>
+                <w:szCs w:val="16"/>
+              </w:rPr>
+            </w:pPr>
+            <w:r>
+              <w:rPr>
+                <w:rFonts w:eastAsia="Trebuchet MS" w:cs="Trebuchet MS"/>
+                <w:b/>
+                <w:bCs/>
+                <w:szCs w:val="16"/>
+              </w:rPr>
+              <w:t>EQUIPO QUE SALE</w:t>
             </w:r>
           </w:p>
         </w:tc>
@@ -620,9 +576,8 @@
             <w:tcW w:w="2890" w:type="dxa"/>
             <w:tcBorders>
               <w:top w:val="single" w:sz="4" w:space="0" w:color="auto"/>
-              <w:left w:val="single" w:sz="4" w:space="0" w:color="auto"/>
-              <w:bottom w:val="single" w:sz="4" w:space="0" w:color="auto"/>
-              <w:right w:val="single" w:sz="4" w:space="0" w:color="auto"/>
+              <w:left w:val="single" w:sz="4" w:space="0" w:color="000000"/>
+              <w:bottom w:val="single" w:sz="4" w:space="0" w:color="000000"/>
             </w:tcBorders>
           </w:tcPr>
           <w:p>
@@ -651,9 +606,9 @@
             <w:tcW w:w="7893" w:type="dxa"/>
             <w:tcBorders>
               <w:top w:val="single" w:sz="4" w:space="0" w:color="auto"/>
-              <w:left w:val="single" w:sz="4" w:space="0" w:color="auto"/>
-              <w:bottom w:val="single" w:sz="4" w:space="0" w:color="auto"/>
-              <w:right w:val="single" w:sz="4" w:space="0" w:color="auto"/>
+              <w:left w:val="single" w:sz="4" w:space="0" w:color="000000"/>
+              <w:bottom w:val="single" w:sz="4" w:space="0" w:color="000000"/>
+              <w:right w:val="single" w:sz="4" w:space="0" w:color="000000"/>
             </w:tcBorders>
           </w:tcPr>
           <w:p>
@@ -670,7 +625,6 @@
               </w:rPr>
               <w:t>${</w:t>
             </w:r>
-            <w:proofErr w:type="spellStart"/>
             <w:r>
               <w:rPr>
                 <w:rFonts w:eastAsia="Trebuchet MS" w:cs="Trebuchet MS"/>
@@ -679,7 +633,6 @@
               </w:rPr>
               <w:t>modeloSale</w:t>
             </w:r>
-            <w:proofErr w:type="spellEnd"/>
             <w:r>
               <w:rPr>
                 <w:rFonts w:eastAsia="Trebuchet MS" w:cs="Trebuchet MS"/>
@@ -698,10 +651,8 @@
           <w:tcPr>
             <w:tcW w:w="2890" w:type="dxa"/>
             <w:tcBorders>
-              <w:top w:val="single" w:sz="4" w:space="0" w:color="auto"/>
-              <w:left w:val="single" w:sz="4" w:space="0" w:color="auto"/>
-              <w:bottom w:val="single" w:sz="4" w:space="0" w:color="auto"/>
-              <w:right w:val="single" w:sz="4" w:space="0" w:color="auto"/>
+              <w:left w:val="single" w:sz="4" w:space="0" w:color="000000"/>
+              <w:bottom w:val="single" w:sz="4" w:space="0" w:color="000000"/>
             </w:tcBorders>
           </w:tcPr>
           <w:p>
@@ -729,10 +680,9 @@
           <w:tcPr>
             <w:tcW w:w="7893" w:type="dxa"/>
             <w:tcBorders>
-              <w:top w:val="single" w:sz="4" w:space="0" w:color="auto"/>
-              <w:left w:val="single" w:sz="4" w:space="0" w:color="auto"/>
-              <w:bottom w:val="single" w:sz="4" w:space="0" w:color="auto"/>
-              <w:right w:val="single" w:sz="4" w:space="0" w:color="auto"/>
+              <w:left w:val="single" w:sz="4" w:space="0" w:color="000000"/>
+              <w:bottom w:val="single" w:sz="4" w:space="0" w:color="000000"/>
+              <w:right w:val="single" w:sz="4" w:space="0" w:color="000000"/>
             </w:tcBorders>
           </w:tcPr>
           <w:p>
@@ -749,7 +699,6 @@
               </w:rPr>
               <w:t>${</w:t>
             </w:r>
-            <w:proofErr w:type="spellStart"/>
             <w:r>
               <w:rPr>
                 <w:rFonts w:eastAsia="Trebuchet MS" w:cs="Trebuchet MS"/>
@@ -758,7 +707,6 @@
               </w:rPr>
               <w:t>versionDeBrowserSale</w:t>
             </w:r>
-            <w:proofErr w:type="spellEnd"/>
             <w:r>
               <w:rPr>
                 <w:rFonts w:eastAsia="Trebuchet MS" w:cs="Trebuchet MS"/>
@@ -777,7 +725,6 @@
           <w:tcPr>
             <w:tcW w:w="2890" w:type="dxa"/>
             <w:tcBorders>
-              <w:top w:val="single" w:sz="4" w:space="0" w:color="auto"/>
               <w:left w:val="single" w:sz="4" w:space="0" w:color="000000"/>
               <w:bottom w:val="single" w:sz="4" w:space="0" w:color="000000"/>
             </w:tcBorders>
@@ -807,7 +754,6 @@
           <w:tcPr>
             <w:tcW w:w="7893" w:type="dxa"/>
             <w:tcBorders>
-              <w:top w:val="single" w:sz="4" w:space="0" w:color="auto"/>
               <w:left w:val="single" w:sz="4" w:space="0" w:color="000000"/>
               <w:bottom w:val="single" w:sz="4" w:space="0" w:color="000000"/>
               <w:right w:val="single" w:sz="4" w:space="0" w:color="000000"/>
@@ -827,7 +773,6 @@
               </w:rPr>
               <w:t>${</w:t>
             </w:r>
-            <w:proofErr w:type="spellStart"/>
             <w:r>
               <w:rPr>
                 <w:rFonts w:eastAsia="Trebuchet MS" w:cs="Trebuchet MS"/>
@@ -836,7 +781,6 @@
               </w:rPr>
               <w:t>serieLogicaSale</w:t>
             </w:r>
-            <w:proofErr w:type="spellEnd"/>
             <w:r>
               <w:rPr>
                 <w:rFonts w:eastAsia="Trebuchet MS" w:cs="Trebuchet MS"/>
@@ -903,7 +847,6 @@
               </w:rPr>
               <w:t>${</w:t>
             </w:r>
-            <w:proofErr w:type="spellStart"/>
             <w:r>
               <w:rPr>
                 <w:rFonts w:eastAsia="Trebuchet MS" w:cs="Trebuchet MS"/>
@@ -912,7 +855,6 @@
               </w:rPr>
               <w:t>serieFisicaSale</w:t>
             </w:r>
-            <w:proofErr w:type="spellEnd"/>
             <w:r>
               <w:rPr>
                 <w:rFonts w:eastAsia="Trebuchet MS" w:cs="Trebuchet MS"/>
@@ -979,7 +921,6 @@
               </w:rPr>
               <w:t>${</w:t>
             </w:r>
-            <w:proofErr w:type="spellStart"/>
             <w:r>
               <w:rPr>
                 <w:rFonts w:eastAsia="Trebuchet MS" w:cs="Trebuchet MS"/>
@@ -988,7 +929,6 @@
               </w:rPr>
               <w:t>ptidSale</w:t>
             </w:r>
-            <w:proofErr w:type="spellEnd"/>
             <w:r>
               <w:rPr>
                 <w:rFonts w:eastAsia="Trebuchet MS" w:cs="Trebuchet MS"/>
@@ -1055,7 +995,6 @@
               </w:rPr>
               <w:t>${</w:t>
             </w:r>
-            <w:proofErr w:type="spellStart"/>
             <w:r>
               <w:rPr>
                 <w:rFonts w:eastAsia="Trebuchet MS" w:cs="Trebuchet MS"/>
@@ -1064,7 +1003,6 @@
               </w:rPr>
               <w:t>tipoDeComunicacionSale</w:t>
             </w:r>
-            <w:proofErr w:type="spellEnd"/>
             <w:r>
               <w:rPr>
                 <w:rFonts w:eastAsia="Trebuchet MS" w:cs="Trebuchet MS"/>
@@ -1122,26 +1060,23 @@
               <w:rPr>
                 <w:rFonts w:eastAsia="Trebuchet MS" w:cs="Trebuchet MS"/>
                 <w:szCs w:val="16"/>
+              </w:rPr>
+            </w:pPr>
+            <w:r>
+              <w:rPr>
+                <w:rFonts w:eastAsia="Trebuchet MS" w:cs="Trebuchet MS"/>
+                <w:szCs w:val="16"/>
+              </w:rPr>
+              <w:t>${</w:t>
+            </w:r>
+            <w:r>
+              <w:rPr>
+                <w:rFonts w:eastAsia="Trebuchet MS" w:cs="Trebuchet MS"/>
+                <w:szCs w:val="16"/>
                 <w:u w:val="single"/>
               </w:rPr>
-            </w:pPr>
-            <w:r>
-              <w:rPr>
-                <w:rFonts w:eastAsia="Trebuchet MS" w:cs="Trebuchet MS"/>
-                <w:szCs w:val="16"/>
-              </w:rPr>
-              <w:t>${</w:t>
-            </w:r>
-            <w:proofErr w:type="spellStart"/>
-            <w:r>
-              <w:rPr>
-                <w:rFonts w:eastAsia="Trebuchet MS" w:cs="Trebuchet MS"/>
-                <w:szCs w:val="16"/>
-                <w:u w:val="single"/>
-              </w:rPr>
               <w:t>simSale</w:t>
             </w:r>
-            <w:proofErr w:type="spellEnd"/>
             <w:r>
               <w:rPr>
                 <w:rFonts w:eastAsia="Trebuchet MS" w:cs="Trebuchet MS"/>
@@ -1209,7 +1144,6 @@
               </w:rPr>
               <w:t>${</w:t>
             </w:r>
-            <w:proofErr w:type="spellStart"/>
             <w:r>
               <w:rPr>
                 <w:rFonts w:eastAsia="Trebuchet MS" w:cs="Trebuchet MS"/>
@@ -1218,7 +1152,6 @@
               </w:rPr>
               <w:t>eliminadorSale</w:t>
             </w:r>
-            <w:proofErr w:type="spellEnd"/>
             <w:r>
               <w:rPr>
                 <w:rFonts w:eastAsia="Trebuchet MS" w:cs="Trebuchet MS"/>
@@ -1237,6 +1170,9 @@
         <w:tc>
           <w:tcPr>
             <w:tcW w:w="2890" w:type="dxa"/>
+            <w:tcBorders>
+              <w:bottom w:val="single" w:sz="4" w:space="0" w:color="auto"/>
+            </w:tcBorders>
           </w:tcPr>
           <w:p>
             <w:pPr>
@@ -1253,6 +1189,9 @@
         <w:tc>
           <w:tcPr>
             <w:tcW w:w="7893" w:type="dxa"/>
+            <w:tcBorders>
+              <w:bottom w:val="single" w:sz="4" w:space="0" w:color="auto"/>
+            </w:tcBorders>
           </w:tcPr>
           <w:p>
             <w:pPr>
@@ -1271,52 +1210,33 @@
         </w:trPr>
         <w:tc>
           <w:tcPr>
-            <w:tcW w:w="2890" w:type="dxa"/>
-            <w:tcBorders>
-              <w:top w:val="single" w:sz="4" w:space="0" w:color="000000"/>
-              <w:left w:val="single" w:sz="4" w:space="0" w:color="000000"/>
-              <w:bottom w:val="single" w:sz="4" w:space="0" w:color="000000"/>
-            </w:tcBorders>
-          </w:tcPr>
-          <w:p>
-            <w:pPr>
-              <w:pStyle w:val="TableContents"/>
-              <w:rPr>
-                <w:b/>
-                <w:bCs/>
-                <w:color w:val="000000"/>
-                <w:szCs w:val="16"/>
-                <w:lang w:val="es-MX"/>
-              </w:rPr>
-            </w:pPr>
-            <w:r>
-              <w:rPr>
-                <w:b/>
-                <w:bCs/>
-                <w:color w:val="000000"/>
-                <w:szCs w:val="16"/>
-                <w:lang w:val="es-MX"/>
+            <w:tcW w:w="10783" w:type="dxa"/>
+            <w:gridSpan w:val="2"/>
+            <w:tcBorders>
+              <w:top w:val="single" w:sz="4" w:space="0" w:color="auto"/>
+              <w:left w:val="single" w:sz="4" w:space="0" w:color="000000"/>
+              <w:bottom w:val="single" w:sz="4" w:space="0" w:color="000000"/>
+              <w:right w:val="single" w:sz="4" w:space="0" w:color="000000"/>
+            </w:tcBorders>
+          </w:tcPr>
+          <w:p>
+            <w:pPr>
+              <w:rPr>
+                <w:rFonts w:eastAsia="Trebuchet MS" w:cs="Trebuchet MS"/>
+                <w:b/>
+                <w:bCs/>
+                <w:szCs w:val="16"/>
+              </w:rPr>
+            </w:pPr>
+            <w:r>
+              <w:rPr>
+                <w:rFonts w:eastAsia="Trebuchet MS" w:cs="Trebuchet MS"/>
+                <w:b/>
+                <w:bCs/>
+                <w:szCs w:val="16"/>
               </w:rPr>
               <w:t>EQUIPO QUE ENTRA</w:t>
             </w:r>
-          </w:p>
-        </w:tc>
-        <w:tc>
-          <w:tcPr>
-            <w:tcW w:w="7893" w:type="dxa"/>
-            <w:tcBorders>
-              <w:top w:val="single" w:sz="4" w:space="0" w:color="000000"/>
-              <w:bottom w:val="single" w:sz="4" w:space="0" w:color="000000"/>
-              <w:right w:val="single" w:sz="4" w:space="0" w:color="000000"/>
-            </w:tcBorders>
-          </w:tcPr>
-          <w:p>
-            <w:pPr>
-              <w:rPr>
-                <w:rFonts w:eastAsia="Trebuchet MS" w:cs="Trebuchet MS"/>
-                <w:szCs w:val="16"/>
-              </w:rPr>
-            </w:pPr>
           </w:p>
         </w:tc>
       </w:tr>
@@ -1329,6 +1249,7 @@
           <w:tcPr>
             <w:tcW w:w="2890" w:type="dxa"/>
             <w:tcBorders>
+              <w:top w:val="single" w:sz="4" w:space="0" w:color="auto"/>
               <w:left w:val="single" w:sz="4" w:space="0" w:color="000000"/>
               <w:bottom w:val="single" w:sz="4" w:space="0" w:color="000000"/>
             </w:tcBorders>
@@ -1358,6 +1279,7 @@
           <w:tcPr>
             <w:tcW w:w="7893" w:type="dxa"/>
             <w:tcBorders>
+              <w:top w:val="single" w:sz="4" w:space="0" w:color="auto"/>
               <w:left w:val="single" w:sz="4" w:space="0" w:color="000000"/>
               <w:bottom w:val="single" w:sz="4" w:space="0" w:color="000000"/>
               <w:right w:val="single" w:sz="4" w:space="0" w:color="000000"/>
@@ -1380,7 +1302,6 @@
               </w:rPr>
               <w:t>${</w:t>
             </w:r>
-            <w:proofErr w:type="spellStart"/>
             <w:r>
               <w:rPr>
                 <w:rFonts w:eastAsia="Trebuchet MS" w:cs="Trebuchet MS"/>
@@ -1389,7 +1310,6 @@
               </w:rPr>
               <w:t>modeloEntra</w:t>
             </w:r>
-            <w:proofErr w:type="spellEnd"/>
             <w:r>
               <w:rPr>
                 <w:rFonts w:eastAsia="Trebuchet MS" w:cs="Trebuchet MS"/>
@@ -1457,7 +1377,6 @@
               </w:rPr>
               <w:t>${</w:t>
             </w:r>
-            <w:proofErr w:type="spellStart"/>
             <w:r>
               <w:rPr>
                 <w:rFonts w:eastAsia="Trebuchet MS" w:cs="Trebuchet MS"/>
@@ -1466,7 +1385,6 @@
               </w:rPr>
               <w:t>versionDeBrowserEntra</w:t>
             </w:r>
-            <w:proofErr w:type="spellEnd"/>
             <w:r>
               <w:rPr>
                 <w:rFonts w:eastAsia="Trebuchet MS" w:cs="Trebuchet MS"/>
@@ -1538,7 +1456,6 @@
               </w:rPr>
               <w:t>${</w:t>
             </w:r>
-            <w:proofErr w:type="spellStart"/>
             <w:r>
               <w:rPr>
                 <w:rFonts w:eastAsia="Trebuchet MS" w:cs="Trebuchet MS"/>
@@ -1547,7 +1464,6 @@
               </w:rPr>
               <w:t>serieLogicaEntra</w:t>
             </w:r>
-            <w:proofErr w:type="spellEnd"/>
             <w:r>
               <w:rPr>
                 <w:rFonts w:eastAsia="Trebuchet MS" w:cs="Trebuchet MS"/>
@@ -1588,19 +1504,8 @@
                 <w:color w:val="000000"/>
                 <w:szCs w:val="16"/>
               </w:rPr>
-              <w:t xml:space="preserve">Serie </w:t>
-            </w:r>
-            <w:proofErr w:type="gramStart"/>
-            <w:r>
-              <w:rPr>
-                <w:b/>
-                <w:bCs/>
-                <w:color w:val="000000"/>
-                <w:szCs w:val="16"/>
-              </w:rPr>
-              <w:t>física  entra</w:t>
-            </w:r>
-            <w:proofErr w:type="gramEnd"/>
+              <w:t>Serie física  entra</w:t>
+            </w:r>
           </w:p>
         </w:tc>
         <w:tc>
@@ -1626,7 +1531,6 @@
               </w:rPr>
               <w:t>${</w:t>
             </w:r>
-            <w:proofErr w:type="spellStart"/>
             <w:r>
               <w:rPr>
                 <w:rFonts w:eastAsia="Trebuchet MS" w:cs="Trebuchet MS"/>
@@ -1635,7 +1539,6 @@
               </w:rPr>
               <w:t>serieFisicaEntra</w:t>
             </w:r>
-            <w:proofErr w:type="spellEnd"/>
             <w:r>
               <w:rPr>
                 <w:rFonts w:eastAsia="Trebuchet MS" w:cs="Trebuchet MS"/>
@@ -1703,7 +1606,6 @@
               </w:rPr>
               <w:t>${</w:t>
             </w:r>
-            <w:proofErr w:type="spellStart"/>
             <w:r>
               <w:rPr>
                 <w:rFonts w:eastAsia="Trebuchet MS" w:cs="Trebuchet MS"/>
@@ -1712,7 +1614,6 @@
               </w:rPr>
               <w:t>ptidEntra</w:t>
             </w:r>
-            <w:proofErr w:type="spellEnd"/>
             <w:r>
               <w:rPr>
                 <w:rFonts w:eastAsia="Trebuchet MS" w:cs="Trebuchet MS"/>
@@ -1780,7 +1681,6 @@
               </w:rPr>
               <w:t>${</w:t>
             </w:r>
-            <w:proofErr w:type="spellStart"/>
             <w:r>
               <w:rPr>
                 <w:rFonts w:eastAsia="Trebuchet MS" w:cs="Trebuchet MS"/>
@@ -1789,7 +1689,6 @@
               </w:rPr>
               <w:t>tipoDeComunicacion</w:t>
             </w:r>
-            <w:proofErr w:type="spellEnd"/>
             <w:r>
               <w:rPr>
                 <w:rFonts w:eastAsia="Trebuchet MS" w:cs="Trebuchet MS"/>
@@ -1857,7 +1756,6 @@
               </w:rPr>
               <w:t>${</w:t>
             </w:r>
-            <w:proofErr w:type="spellStart"/>
             <w:r>
               <w:rPr>
                 <w:rFonts w:eastAsia="Trebuchet MS" w:cs="Trebuchet MS"/>
@@ -1866,7 +1764,6 @@
               </w:rPr>
               <w:t>simQueQuedaDeStock</w:t>
             </w:r>
-            <w:proofErr w:type="spellEnd"/>
             <w:r>
               <w:rPr>
                 <w:rFonts w:eastAsia="Trebuchet MS" w:cs="Trebuchet MS"/>
@@ -1934,7 +1831,6 @@
               </w:rPr>
               <w:t>${</w:t>
             </w:r>
-            <w:proofErr w:type="spellStart"/>
             <w:r>
               <w:rPr>
                 <w:rFonts w:eastAsia="Trebuchet MS" w:cs="Trebuchet MS"/>
@@ -1943,7 +1839,6 @@
               </w:rPr>
               <w:t>eliminadorEntra</w:t>
             </w:r>
-            <w:proofErr w:type="spellEnd"/>
             <w:r>
               <w:rPr>
                 <w:rFonts w:eastAsia="Trebuchet MS" w:cs="Trebuchet MS"/>
@@ -2051,7 +1946,6 @@
               </w:rPr>
               <w:t>${</w:t>
             </w:r>
-            <w:proofErr w:type="spellStart"/>
             <w:r>
               <w:rPr>
                 <w:rFonts w:eastAsia="Trebuchet MS" w:cs="Trebuchet MS"/>
@@ -2060,7 +1954,6 @@
               </w:rPr>
               <w:t>atencionEnPunto</w:t>
             </w:r>
-            <w:proofErr w:type="spellEnd"/>
             <w:r>
               <w:rPr>
                 <w:rFonts w:eastAsia="Trebuchet MS" w:cs="Trebuchet MS"/>
@@ -2133,7 +2026,6 @@
               </w:rPr>
               <w:t>${</w:t>
             </w:r>
-            <w:proofErr w:type="spellStart"/>
             <w:r>
               <w:rPr>
                 <w:rFonts w:eastAsia="Trebuchet MS" w:cs="Trebuchet MS"/>
@@ -2142,7 +2034,6 @@
               </w:rPr>
               <w:t>tecnico</w:t>
             </w:r>
-            <w:proofErr w:type="spellEnd"/>
             <w:r>
               <w:rPr>
                 <w:rFonts w:eastAsia="Trebuchet MS" w:cs="Trebuchet MS"/>
@@ -2210,7 +2101,6 @@
               </w:rPr>
               <w:t>${</w:t>
             </w:r>
-            <w:proofErr w:type="spellStart"/>
             <w:r>
               <w:rPr>
                 <w:rFonts w:eastAsia="Trebuchet MS" w:cs="Trebuchet MS"/>
@@ -2219,7 +2109,6 @@
               </w:rPr>
               <w:t>firmaEnEstacion</w:t>
             </w:r>
-            <w:proofErr w:type="spellEnd"/>
             <w:r>
               <w:rPr>
                 <w:rFonts w:eastAsia="Trebuchet MS" w:cs="Trebuchet MS"/>

</xml_diff>